<commit_message>
- Week 3 Assignment Final v1
</commit_message>
<xml_diff>
--- a/week_3_ALY6000/SONI_M2_Project2.docx
+++ b/week_3_ALY6000/SONI_M2_Project2.docx
@@ -709,13 +709,7 @@
         <w:t>. It contains samples of 8 different species of fish. 165</w:t>
       </w:r>
       <w:r>
-        <w:t xml:space="preserve"> </w:t>
-      </w:r>
-      <w:r>
-        <w:t>values</w:t>
-      </w:r>
-      <w:r>
-        <w:t xml:space="preserve"> of 676 samples are</w:t>
+        <w:t xml:space="preserve"> values of 676 samples are</w:t>
       </w:r>
       <w:r>
         <w:t xml:space="preserve"> missing in width.</w:t>
@@ -1239,13 +1233,7 @@
         <w:rPr>
           <w:noProof/>
         </w:rPr>
-        <w:t>. There are less number of samples collected of Pumpkinseed. To note, not a single Bluegill has crossed width of 310 mm</w:t>
-      </w:r>
-      <w:r>
-        <w:rPr>
-          <w:noProof/>
-        </w:rPr>
-        <w:t>.</w:t>
+        <w:t>. There are less number of samples collected of Pumpkinseed. To note, not a single Bluegill has crossed width of 310 mm.</w:t>
       </w:r>
       <w:r>
         <w:rPr>
@@ -1589,28 +1577,7 @@
           <w:color w:val="000000"/>
           <w:shd w:val="clear" w:color="auto" w:fill="FFFFFF"/>
         </w:rPr>
-        <w:t> (Mitchill), Tadpole</w:t>
-      </w:r>
-      <w:r>
-        <w:rPr>
-          <w:color w:val="000000"/>
-          <w:shd w:val="clear" w:color="auto" w:fill="FFFFFF"/>
-        </w:rPr>
-        <w:t xml:space="preserve"> </w:t>
-      </w:r>
-      <w:r>
-        <w:rPr>
-          <w:color w:val="000000"/>
-          <w:shd w:val="clear" w:color="auto" w:fill="FFFFFF"/>
-        </w:rPr>
-        <w:t>madtom</w:t>
-      </w:r>
-      <w:r>
-        <w:rPr>
-          <w:color w:val="000000"/>
-          <w:shd w:val="clear" w:color="auto" w:fill="FFFFFF"/>
-        </w:rPr>
-        <w:t xml:space="preserve"> </w:t>
+        <w:t xml:space="preserve"> (Mitchill), Tadpole madtom </w:t>
       </w:r>
       <w:r>
         <w:rPr>
@@ -1858,11 +1825,41 @@
       <w:r>
         <w:rPr>
           <w:rStyle w:val="VerbatimChar"/>
-          <w:color w:val="9F4110" w:themeColor="accent2" w:themeShade="BF"/>
-          <w:sz w:val="18"/>
-          <w:szCs w:val="18"/>
-        </w:rPr>
-        <w:t># SONI_M3_Project3</w:t>
+          <w:color w:val="000000" w:themeColor="text1"/>
+          <w:sz w:val="18"/>
+          <w:szCs w:val="18"/>
+        </w:rPr>
+        <w:t>SONI_M3_Project3</w:t>
+      </w:r>
+    </w:p>
+    <w:p>
+      <w:pPr>
+        <w:pStyle w:val="SourceCode"/>
+        <w:spacing w:after="0" w:line="276" w:lineRule="auto"/>
+        <w:rPr>
+          <w:rStyle w:val="VerbatimChar"/>
+          <w:color w:val="9F4110" w:themeColor="accent2" w:themeShade="BF"/>
+          <w:sz w:val="18"/>
+          <w:szCs w:val="18"/>
+        </w:rPr>
+      </w:pPr>
+      <w:r>
+        <w:rPr>
+          <w:rStyle w:val="VerbatimChar"/>
+          <w:color w:val="9F4110" w:themeColor="accent2" w:themeShade="BF"/>
+          <w:sz w:val="18"/>
+          <w:szCs w:val="18"/>
+        </w:rPr>
+        <w:t xml:space="preserve"># REPOSITORY: </w:t>
+      </w:r>
+      <w:r>
+        <w:rPr>
+          <w:rStyle w:val="VerbatimChar"/>
+          <w:color w:val="000000" w:themeColor="text1"/>
+          <w:sz w:val="18"/>
+          <w:szCs w:val="18"/>
+        </w:rPr>
+        <w:t>https://github.com/Mxnxn/Intro-w-R/tree/master/week_3_ALY6000</w:t>
       </w:r>
     </w:p>
     <w:p>
@@ -2792,6 +2789,7 @@
           <w:sz w:val="18"/>
           <w:szCs w:val="18"/>
         </w:rPr>
+        <w:lastRenderedPageBreak/>
         <w:t>is.table(cSpec)</w:t>
       </w:r>
     </w:p>
@@ -3698,6 +3696,7 @@
           <w:sz w:val="18"/>
           <w:szCs w:val="18"/>
         </w:rPr>
+        <w:lastRenderedPageBreak/>
         <w:t xml:space="preserve">              names.arg = d$Species, las=2,col='red', cex.names = 0.70, main = "Species Pareto", d$counts, na.rm=TRUE)</w:t>
       </w:r>
     </w:p>
@@ -4670,6 +4669,7 @@
           <w:sz w:val="18"/>
           <w:szCs w:val="18"/>
         </w:rPr>
+        <w:lastRenderedPageBreak/>
         <w:t>blackCrappie = bio  %&gt;% filter(bio$species == "Black Crappie")</w:t>
       </w:r>
     </w:p>

</xml_diff>